<commit_message>
Remove ruby and sql parts of the assignment
</commit_message>
<xml_diff>
--- a/assignments/Assignment1(15042014).docx
+++ b/assignments/Assignment1(15042014).docx
@@ -25,19 +25,7 @@
         <w:rPr>
           <w:shd w:fill="FF0000" w:val="clear"/>
         </w:rPr>
-        <w:t>Due 1</w:t>
-      </w:r>
-      <w:r>
-        <w:rPr>
-          <w:shd w:fill="FF0000" w:val="clear"/>
-        </w:rPr>
-        <w:t>5</w:t>
-      </w:r>
-      <w:r>
-        <w:rPr>
-          <w:shd w:fill="FF0000" w:val="clear"/>
-        </w:rPr>
-        <w:t>.04.2014</w:t>
+        <w:t>Due 15.04.2014</w:t>
       </w:r>
       <w:r>
         <w:rPr/>
@@ -49,7 +37,7 @@
         <w:pStyle w:val="style0"/>
         <w:numPr>
           <w:ilvl w:val="0"/>
-          <w:numId w:val="2"/>
+          <w:numId w:val="1"/>
         </w:numPr>
         <w:jc w:val="left"/>
       </w:pPr>
@@ -66,7 +54,7 @@
         <w:pStyle w:val="style0"/>
         <w:numPr>
           <w:ilvl w:val="1"/>
-          <w:numId w:val="2"/>
+          <w:numId w:val="1"/>
         </w:numPr>
         <w:jc w:val="left"/>
       </w:pPr>
@@ -80,7 +68,7 @@
         <w:pStyle w:val="style0"/>
         <w:numPr>
           <w:ilvl w:val="2"/>
-          <w:numId w:val="2"/>
+          <w:numId w:val="1"/>
         </w:numPr>
         <w:jc w:val="left"/>
       </w:pPr>
@@ -94,7 +82,7 @@
         <w:pStyle w:val="style0"/>
         <w:numPr>
           <w:ilvl w:val="2"/>
-          <w:numId w:val="2"/>
+          <w:numId w:val="1"/>
         </w:numPr>
         <w:jc w:val="left"/>
       </w:pPr>
@@ -108,7 +96,7 @@
         <w:pStyle w:val="style0"/>
         <w:numPr>
           <w:ilvl w:val="2"/>
-          <w:numId w:val="2"/>
+          <w:numId w:val="1"/>
         </w:numPr>
         <w:jc w:val="left"/>
       </w:pPr>
@@ -122,7 +110,7 @@
         <w:pStyle w:val="style0"/>
         <w:numPr>
           <w:ilvl w:val="2"/>
-          <w:numId w:val="2"/>
+          <w:numId w:val="1"/>
         </w:numPr>
         <w:jc w:val="left"/>
       </w:pPr>
@@ -136,7 +124,7 @@
         <w:pStyle w:val="style0"/>
         <w:numPr>
           <w:ilvl w:val="1"/>
-          <w:numId w:val="2"/>
+          <w:numId w:val="1"/>
         </w:numPr>
         <w:jc w:val="left"/>
       </w:pPr>
@@ -150,7 +138,7 @@
         <w:pStyle w:val="style0"/>
         <w:numPr>
           <w:ilvl w:val="2"/>
-          <w:numId w:val="2"/>
+          <w:numId w:val="1"/>
         </w:numPr>
         <w:jc w:val="left"/>
       </w:pPr>
@@ -164,7 +152,7 @@
         <w:pStyle w:val="style0"/>
         <w:numPr>
           <w:ilvl w:val="2"/>
-          <w:numId w:val="2"/>
+          <w:numId w:val="1"/>
         </w:numPr>
         <w:jc w:val="left"/>
       </w:pPr>
@@ -178,7 +166,7 @@
         <w:pStyle w:val="style0"/>
         <w:numPr>
           <w:ilvl w:val="2"/>
-          <w:numId w:val="2"/>
+          <w:numId w:val="1"/>
         </w:numPr>
         <w:jc w:val="left"/>
       </w:pPr>
@@ -192,7 +180,7 @@
         <w:pStyle w:val="style0"/>
         <w:numPr>
           <w:ilvl w:val="2"/>
-          <w:numId w:val="2"/>
+          <w:numId w:val="1"/>
         </w:numPr>
         <w:jc w:val="left"/>
       </w:pPr>
@@ -206,7 +194,7 @@
         <w:pStyle w:val="style0"/>
         <w:numPr>
           <w:ilvl w:val="1"/>
-          <w:numId w:val="2"/>
+          <w:numId w:val="1"/>
         </w:numPr>
         <w:jc w:val="left"/>
       </w:pPr>
@@ -220,7 +208,7 @@
         <w:pStyle w:val="style0"/>
         <w:numPr>
           <w:ilvl w:val="2"/>
-          <w:numId w:val="2"/>
+          <w:numId w:val="1"/>
         </w:numPr>
         <w:jc w:val="left"/>
       </w:pPr>
@@ -234,7 +222,7 @@
         <w:pStyle w:val="style0"/>
         <w:numPr>
           <w:ilvl w:val="2"/>
-          <w:numId w:val="2"/>
+          <w:numId w:val="1"/>
         </w:numPr>
         <w:jc w:val="left"/>
       </w:pPr>
@@ -248,7 +236,7 @@
         <w:pStyle w:val="style0"/>
         <w:numPr>
           <w:ilvl w:val="2"/>
-          <w:numId w:val="2"/>
+          <w:numId w:val="1"/>
         </w:numPr>
         <w:jc w:val="left"/>
       </w:pPr>
@@ -262,7 +250,7 @@
         <w:pStyle w:val="style0"/>
         <w:numPr>
           <w:ilvl w:val="2"/>
-          <w:numId w:val="2"/>
+          <w:numId w:val="1"/>
         </w:numPr>
         <w:jc w:val="left"/>
       </w:pPr>
@@ -276,7 +264,7 @@
         <w:pStyle w:val="style0"/>
         <w:numPr>
           <w:ilvl w:val="1"/>
-          <w:numId w:val="2"/>
+          <w:numId w:val="1"/>
         </w:numPr>
         <w:jc w:val="left"/>
       </w:pPr>
@@ -290,7 +278,7 @@
         <w:pStyle w:val="style0"/>
         <w:numPr>
           <w:ilvl w:val="2"/>
-          <w:numId w:val="2"/>
+          <w:numId w:val="1"/>
         </w:numPr>
         <w:jc w:val="left"/>
       </w:pPr>
@@ -304,7 +292,7 @@
         <w:pStyle w:val="style0"/>
         <w:numPr>
           <w:ilvl w:val="2"/>
-          <w:numId w:val="2"/>
+          <w:numId w:val="1"/>
         </w:numPr>
         <w:jc w:val="left"/>
       </w:pPr>
@@ -318,7 +306,7 @@
         <w:pStyle w:val="style0"/>
         <w:numPr>
           <w:ilvl w:val="2"/>
-          <w:numId w:val="2"/>
+          <w:numId w:val="1"/>
         </w:numPr>
         <w:jc w:val="left"/>
       </w:pPr>
@@ -332,7 +320,7 @@
         <w:pStyle w:val="style0"/>
         <w:numPr>
           <w:ilvl w:val="2"/>
-          <w:numId w:val="2"/>
+          <w:numId w:val="1"/>
         </w:numPr>
         <w:jc w:val="left"/>
       </w:pPr>
@@ -346,7 +334,7 @@
         <w:pStyle w:val="style0"/>
         <w:numPr>
           <w:ilvl w:val="1"/>
-          <w:numId w:val="2"/>
+          <w:numId w:val="1"/>
         </w:numPr>
         <w:jc w:val="left"/>
       </w:pPr>
@@ -360,7 +348,7 @@
         <w:pStyle w:val="style0"/>
         <w:numPr>
           <w:ilvl w:val="2"/>
-          <w:numId w:val="2"/>
+          <w:numId w:val="1"/>
         </w:numPr>
         <w:jc w:val="left"/>
       </w:pPr>
@@ -374,7 +362,7 @@
         <w:pStyle w:val="style0"/>
         <w:numPr>
           <w:ilvl w:val="2"/>
-          <w:numId w:val="2"/>
+          <w:numId w:val="1"/>
         </w:numPr>
         <w:jc w:val="left"/>
       </w:pPr>
@@ -388,7 +376,7 @@
         <w:pStyle w:val="style0"/>
         <w:numPr>
           <w:ilvl w:val="2"/>
-          <w:numId w:val="2"/>
+          <w:numId w:val="1"/>
         </w:numPr>
         <w:jc w:val="left"/>
       </w:pPr>
@@ -402,7 +390,7 @@
         <w:pStyle w:val="style0"/>
         <w:numPr>
           <w:ilvl w:val="2"/>
-          <w:numId w:val="2"/>
+          <w:numId w:val="1"/>
         </w:numPr>
         <w:jc w:val="left"/>
       </w:pPr>
@@ -416,7 +404,7 @@
         <w:pStyle w:val="style0"/>
         <w:numPr>
           <w:ilvl w:val="1"/>
-          <w:numId w:val="2"/>
+          <w:numId w:val="1"/>
         </w:numPr>
         <w:jc w:val="left"/>
       </w:pPr>
@@ -430,7 +418,7 @@
         <w:pStyle w:val="style0"/>
         <w:numPr>
           <w:ilvl w:val="2"/>
-          <w:numId w:val="2"/>
+          <w:numId w:val="1"/>
         </w:numPr>
         <w:jc w:val="left"/>
       </w:pPr>
@@ -444,7 +432,7 @@
         <w:pStyle w:val="style0"/>
         <w:numPr>
           <w:ilvl w:val="2"/>
-          <w:numId w:val="2"/>
+          <w:numId w:val="1"/>
         </w:numPr>
         <w:jc w:val="left"/>
       </w:pPr>
@@ -458,7 +446,7 @@
         <w:pStyle w:val="style0"/>
         <w:numPr>
           <w:ilvl w:val="2"/>
-          <w:numId w:val="2"/>
+          <w:numId w:val="1"/>
         </w:numPr>
         <w:jc w:val="left"/>
       </w:pPr>
@@ -472,7 +460,7 @@
         <w:pStyle w:val="style0"/>
         <w:numPr>
           <w:ilvl w:val="2"/>
-          <w:numId w:val="2"/>
+          <w:numId w:val="1"/>
         </w:numPr>
         <w:jc w:val="left"/>
       </w:pPr>
@@ -486,7 +474,7 @@
         <w:pStyle w:val="style0"/>
         <w:numPr>
           <w:ilvl w:val="1"/>
-          <w:numId w:val="2"/>
+          <w:numId w:val="1"/>
         </w:numPr>
         <w:jc w:val="left"/>
       </w:pPr>
@@ -500,7 +488,7 @@
         <w:pStyle w:val="style0"/>
         <w:numPr>
           <w:ilvl w:val="2"/>
-          <w:numId w:val="2"/>
+          <w:numId w:val="1"/>
         </w:numPr>
         <w:jc w:val="left"/>
       </w:pPr>
@@ -514,7 +502,7 @@
         <w:pStyle w:val="style0"/>
         <w:numPr>
           <w:ilvl w:val="2"/>
-          <w:numId w:val="2"/>
+          <w:numId w:val="1"/>
         </w:numPr>
         <w:jc w:val="left"/>
       </w:pPr>
@@ -528,7 +516,7 @@
         <w:pStyle w:val="style0"/>
         <w:numPr>
           <w:ilvl w:val="2"/>
-          <w:numId w:val="2"/>
+          <w:numId w:val="1"/>
         </w:numPr>
         <w:jc w:val="left"/>
       </w:pPr>
@@ -542,7 +530,7 @@
         <w:pStyle w:val="style0"/>
         <w:numPr>
           <w:ilvl w:val="2"/>
-          <w:numId w:val="2"/>
+          <w:numId w:val="1"/>
         </w:numPr>
         <w:jc w:val="left"/>
       </w:pPr>
@@ -556,7 +544,7 @@
         <w:pStyle w:val="style0"/>
         <w:numPr>
           <w:ilvl w:val="1"/>
-          <w:numId w:val="2"/>
+          <w:numId w:val="1"/>
         </w:numPr>
         <w:jc w:val="left"/>
       </w:pPr>
@@ -570,7 +558,7 @@
         <w:pStyle w:val="style0"/>
         <w:numPr>
           <w:ilvl w:val="2"/>
-          <w:numId w:val="2"/>
+          <w:numId w:val="1"/>
         </w:numPr>
         <w:jc w:val="left"/>
       </w:pPr>
@@ -584,7 +572,7 @@
         <w:pStyle w:val="style0"/>
         <w:numPr>
           <w:ilvl w:val="2"/>
-          <w:numId w:val="2"/>
+          <w:numId w:val="1"/>
         </w:numPr>
         <w:jc w:val="left"/>
       </w:pPr>
@@ -598,7 +586,7 @@
         <w:pStyle w:val="style0"/>
         <w:numPr>
           <w:ilvl w:val="2"/>
-          <w:numId w:val="2"/>
+          <w:numId w:val="1"/>
         </w:numPr>
         <w:jc w:val="left"/>
       </w:pPr>
@@ -612,7 +600,7 @@
         <w:pStyle w:val="style0"/>
         <w:numPr>
           <w:ilvl w:val="2"/>
-          <w:numId w:val="2"/>
+          <w:numId w:val="1"/>
         </w:numPr>
         <w:jc w:val="left"/>
       </w:pPr>
@@ -626,7 +614,7 @@
         <w:pStyle w:val="style0"/>
         <w:numPr>
           <w:ilvl w:val="1"/>
-          <w:numId w:val="2"/>
+          <w:numId w:val="1"/>
         </w:numPr>
         <w:jc w:val="left"/>
       </w:pPr>
@@ -640,7 +628,7 @@
         <w:pStyle w:val="style0"/>
         <w:numPr>
           <w:ilvl w:val="2"/>
-          <w:numId w:val="2"/>
+          <w:numId w:val="1"/>
         </w:numPr>
         <w:jc w:val="left"/>
       </w:pPr>
@@ -654,7 +642,7 @@
         <w:pStyle w:val="style0"/>
         <w:numPr>
           <w:ilvl w:val="2"/>
-          <w:numId w:val="2"/>
+          <w:numId w:val="1"/>
         </w:numPr>
         <w:jc w:val="left"/>
       </w:pPr>
@@ -668,7 +656,7 @@
         <w:pStyle w:val="style0"/>
         <w:numPr>
           <w:ilvl w:val="2"/>
-          <w:numId w:val="2"/>
+          <w:numId w:val="1"/>
         </w:numPr>
         <w:jc w:val="left"/>
       </w:pPr>
@@ -682,7 +670,7 @@
         <w:pStyle w:val="style0"/>
         <w:numPr>
           <w:ilvl w:val="2"/>
-          <w:numId w:val="2"/>
+          <w:numId w:val="1"/>
         </w:numPr>
         <w:jc w:val="left"/>
       </w:pPr>
@@ -696,7 +684,7 @@
         <w:pStyle w:val="style0"/>
         <w:numPr>
           <w:ilvl w:val="1"/>
-          <w:numId w:val="2"/>
+          <w:numId w:val="1"/>
         </w:numPr>
         <w:jc w:val="left"/>
       </w:pPr>
@@ -710,7 +698,7 @@
         <w:pStyle w:val="style0"/>
         <w:numPr>
           <w:ilvl w:val="2"/>
-          <w:numId w:val="2"/>
+          <w:numId w:val="1"/>
         </w:numPr>
         <w:jc w:val="left"/>
       </w:pPr>
@@ -724,7 +712,7 @@
         <w:pStyle w:val="style0"/>
         <w:numPr>
           <w:ilvl w:val="2"/>
-          <w:numId w:val="2"/>
+          <w:numId w:val="1"/>
         </w:numPr>
         <w:jc w:val="left"/>
       </w:pPr>
@@ -738,7 +726,7 @@
         <w:pStyle w:val="style0"/>
         <w:numPr>
           <w:ilvl w:val="2"/>
-          <w:numId w:val="2"/>
+          <w:numId w:val="1"/>
         </w:numPr>
         <w:jc w:val="left"/>
       </w:pPr>
@@ -752,7 +740,7 @@
         <w:pStyle w:val="style0"/>
         <w:numPr>
           <w:ilvl w:val="2"/>
-          <w:numId w:val="2"/>
+          <w:numId w:val="1"/>
         </w:numPr>
         <w:jc w:val="left"/>
       </w:pPr>
@@ -766,7 +754,7 @@
         <w:pStyle w:val="style0"/>
         <w:numPr>
           <w:ilvl w:val="1"/>
-          <w:numId w:val="2"/>
+          <w:numId w:val="1"/>
         </w:numPr>
         <w:jc w:val="left"/>
       </w:pPr>
@@ -780,7 +768,7 @@
         <w:pStyle w:val="style0"/>
         <w:numPr>
           <w:ilvl w:val="2"/>
-          <w:numId w:val="2"/>
+          <w:numId w:val="1"/>
         </w:numPr>
         <w:jc w:val="left"/>
       </w:pPr>
@@ -794,7 +782,7 @@
         <w:pStyle w:val="style0"/>
         <w:numPr>
           <w:ilvl w:val="2"/>
-          <w:numId w:val="2"/>
+          <w:numId w:val="1"/>
         </w:numPr>
         <w:jc w:val="left"/>
       </w:pPr>
@@ -808,7 +796,7 @@
         <w:pStyle w:val="style0"/>
         <w:numPr>
           <w:ilvl w:val="2"/>
-          <w:numId w:val="2"/>
+          <w:numId w:val="1"/>
         </w:numPr>
         <w:jc w:val="left"/>
       </w:pPr>
@@ -822,7 +810,7 @@
         <w:pStyle w:val="style0"/>
         <w:numPr>
           <w:ilvl w:val="2"/>
-          <w:numId w:val="2"/>
+          <w:numId w:val="1"/>
         </w:numPr>
         <w:jc w:val="left"/>
       </w:pPr>
@@ -836,7 +824,7 @@
         <w:pStyle w:val="style0"/>
         <w:numPr>
           <w:ilvl w:val="1"/>
-          <w:numId w:val="2"/>
+          <w:numId w:val="1"/>
         </w:numPr>
         <w:jc w:val="left"/>
       </w:pPr>
@@ -850,7 +838,7 @@
         <w:pStyle w:val="style0"/>
         <w:numPr>
           <w:ilvl w:val="2"/>
-          <w:numId w:val="2"/>
+          <w:numId w:val="1"/>
         </w:numPr>
         <w:jc w:val="left"/>
       </w:pPr>
@@ -864,7 +852,7 @@
         <w:pStyle w:val="style0"/>
         <w:numPr>
           <w:ilvl w:val="2"/>
-          <w:numId w:val="2"/>
+          <w:numId w:val="1"/>
         </w:numPr>
         <w:jc w:val="left"/>
       </w:pPr>
@@ -878,7 +866,7 @@
         <w:pStyle w:val="style0"/>
         <w:numPr>
           <w:ilvl w:val="2"/>
-          <w:numId w:val="2"/>
+          <w:numId w:val="1"/>
         </w:numPr>
         <w:jc w:val="left"/>
       </w:pPr>
@@ -892,7 +880,7 @@
         <w:pStyle w:val="style0"/>
         <w:numPr>
           <w:ilvl w:val="2"/>
-          <w:numId w:val="2"/>
+          <w:numId w:val="1"/>
         </w:numPr>
         <w:jc w:val="left"/>
       </w:pPr>
@@ -906,7 +894,7 @@
         <w:pStyle w:val="style0"/>
         <w:numPr>
           <w:ilvl w:val="0"/>
-          <w:numId w:val="2"/>
+          <w:numId w:val="1"/>
         </w:numPr>
         <w:jc w:val="left"/>
       </w:pPr>
@@ -923,7 +911,7 @@
         <w:pStyle w:val="style0"/>
         <w:numPr>
           <w:ilvl w:val="1"/>
-          <w:numId w:val="2"/>
+          <w:numId w:val="1"/>
         </w:numPr>
         <w:jc w:val="left"/>
       </w:pPr>
@@ -940,7 +928,7 @@
         <w:pStyle w:val="style0"/>
         <w:numPr>
           <w:ilvl w:val="2"/>
-          <w:numId w:val="2"/>
+          <w:numId w:val="1"/>
         </w:numPr>
         <w:jc w:val="left"/>
       </w:pPr>
@@ -957,7 +945,7 @@
         <w:pStyle w:val="style0"/>
         <w:numPr>
           <w:ilvl w:val="2"/>
-          <w:numId w:val="2"/>
+          <w:numId w:val="1"/>
         </w:numPr>
         <w:jc w:val="left"/>
       </w:pPr>
@@ -974,7 +962,7 @@
         <w:pStyle w:val="style0"/>
         <w:numPr>
           <w:ilvl w:val="2"/>
-          <w:numId w:val="2"/>
+          <w:numId w:val="1"/>
         </w:numPr>
         <w:jc w:val="left"/>
       </w:pPr>
@@ -991,7 +979,7 @@
         <w:pStyle w:val="style0"/>
         <w:numPr>
           <w:ilvl w:val="2"/>
-          <w:numId w:val="2"/>
+          <w:numId w:val="1"/>
         </w:numPr>
         <w:jc w:val="left"/>
       </w:pPr>
@@ -1008,7 +996,7 @@
         <w:pStyle w:val="style0"/>
         <w:numPr>
           <w:ilvl w:val="1"/>
-          <w:numId w:val="2"/>
+          <w:numId w:val="1"/>
         </w:numPr>
         <w:jc w:val="left"/>
       </w:pPr>
@@ -1025,7 +1013,7 @@
         <w:pStyle w:val="style0"/>
         <w:numPr>
           <w:ilvl w:val="2"/>
-          <w:numId w:val="2"/>
+          <w:numId w:val="1"/>
         </w:numPr>
         <w:jc w:val="left"/>
       </w:pPr>
@@ -1042,7 +1030,7 @@
         <w:pStyle w:val="style0"/>
         <w:numPr>
           <w:ilvl w:val="2"/>
-          <w:numId w:val="2"/>
+          <w:numId w:val="1"/>
         </w:numPr>
         <w:jc w:val="left"/>
       </w:pPr>
@@ -1059,7 +1047,7 @@
         <w:pStyle w:val="style0"/>
         <w:numPr>
           <w:ilvl w:val="2"/>
-          <w:numId w:val="2"/>
+          <w:numId w:val="1"/>
         </w:numPr>
         <w:jc w:val="left"/>
       </w:pPr>
@@ -1076,7 +1064,7 @@
         <w:pStyle w:val="style0"/>
         <w:numPr>
           <w:ilvl w:val="2"/>
-          <w:numId w:val="2"/>
+          <w:numId w:val="1"/>
         </w:numPr>
         <w:jc w:val="left"/>
       </w:pPr>
@@ -1093,7 +1081,7 @@
         <w:pStyle w:val="style0"/>
         <w:numPr>
           <w:ilvl w:val="1"/>
-          <w:numId w:val="2"/>
+          <w:numId w:val="1"/>
         </w:numPr>
         <w:jc w:val="left"/>
       </w:pPr>
@@ -1110,7 +1098,7 @@
         <w:pStyle w:val="style0"/>
         <w:numPr>
           <w:ilvl w:val="2"/>
-          <w:numId w:val="2"/>
+          <w:numId w:val="1"/>
         </w:numPr>
         <w:jc w:val="left"/>
       </w:pPr>
@@ -1127,7 +1115,7 @@
         <w:pStyle w:val="style0"/>
         <w:numPr>
           <w:ilvl w:val="2"/>
-          <w:numId w:val="2"/>
+          <w:numId w:val="1"/>
         </w:numPr>
         <w:jc w:val="left"/>
       </w:pPr>
@@ -1144,7 +1132,7 @@
         <w:pStyle w:val="style0"/>
         <w:numPr>
           <w:ilvl w:val="2"/>
-          <w:numId w:val="2"/>
+          <w:numId w:val="1"/>
         </w:numPr>
         <w:jc w:val="left"/>
       </w:pPr>
@@ -1161,7 +1149,7 @@
         <w:pStyle w:val="style0"/>
         <w:numPr>
           <w:ilvl w:val="2"/>
-          <w:numId w:val="2"/>
+          <w:numId w:val="1"/>
         </w:numPr>
         <w:jc w:val="left"/>
       </w:pPr>
@@ -1178,7 +1166,7 @@
         <w:pStyle w:val="style0"/>
         <w:numPr>
           <w:ilvl w:val="1"/>
-          <w:numId w:val="2"/>
+          <w:numId w:val="1"/>
         </w:numPr>
         <w:jc w:val="left"/>
       </w:pPr>
@@ -1195,7 +1183,7 @@
         <w:pStyle w:val="style0"/>
         <w:numPr>
           <w:ilvl w:val="2"/>
-          <w:numId w:val="2"/>
+          <w:numId w:val="1"/>
         </w:numPr>
         <w:jc w:val="left"/>
       </w:pPr>
@@ -1212,7 +1200,7 @@
         <w:pStyle w:val="style0"/>
         <w:numPr>
           <w:ilvl w:val="2"/>
-          <w:numId w:val="2"/>
+          <w:numId w:val="1"/>
         </w:numPr>
         <w:jc w:val="left"/>
       </w:pPr>
@@ -1229,7 +1217,7 @@
         <w:pStyle w:val="style0"/>
         <w:numPr>
           <w:ilvl w:val="2"/>
-          <w:numId w:val="2"/>
+          <w:numId w:val="1"/>
         </w:numPr>
         <w:jc w:val="left"/>
       </w:pPr>
@@ -1246,7 +1234,7 @@
         <w:pStyle w:val="style0"/>
         <w:numPr>
           <w:ilvl w:val="2"/>
-          <w:numId w:val="2"/>
+          <w:numId w:val="1"/>
         </w:numPr>
         <w:jc w:val="left"/>
       </w:pPr>
@@ -1263,7 +1251,7 @@
         <w:pStyle w:val="style0"/>
         <w:numPr>
           <w:ilvl w:val="1"/>
-          <w:numId w:val="2"/>
+          <w:numId w:val="1"/>
         </w:numPr>
         <w:jc w:val="left"/>
       </w:pPr>
@@ -1280,7 +1268,7 @@
         <w:pStyle w:val="style0"/>
         <w:numPr>
           <w:ilvl w:val="2"/>
-          <w:numId w:val="2"/>
+          <w:numId w:val="1"/>
         </w:numPr>
         <w:jc w:val="left"/>
       </w:pPr>
@@ -1297,7 +1285,7 @@
         <w:pStyle w:val="style0"/>
         <w:numPr>
           <w:ilvl w:val="2"/>
-          <w:numId w:val="2"/>
+          <w:numId w:val="1"/>
         </w:numPr>
         <w:jc w:val="left"/>
       </w:pPr>
@@ -1314,7 +1302,7 @@
         <w:pStyle w:val="style0"/>
         <w:numPr>
           <w:ilvl w:val="2"/>
-          <w:numId w:val="2"/>
+          <w:numId w:val="1"/>
         </w:numPr>
         <w:jc w:val="left"/>
       </w:pPr>
@@ -1331,7 +1319,7 @@
         <w:pStyle w:val="style0"/>
         <w:numPr>
           <w:ilvl w:val="2"/>
-          <w:numId w:val="2"/>
+          <w:numId w:val="1"/>
         </w:numPr>
         <w:jc w:val="left"/>
       </w:pPr>
@@ -1348,7 +1336,7 @@
         <w:pStyle w:val="style0"/>
         <w:numPr>
           <w:ilvl w:val="0"/>
-          <w:numId w:val="2"/>
+          <w:numId w:val="1"/>
         </w:numPr>
         <w:jc w:val="left"/>
       </w:pPr>
@@ -1365,7 +1353,7 @@
         <w:pStyle w:val="style0"/>
         <w:numPr>
           <w:ilvl w:val="1"/>
-          <w:numId w:val="2"/>
+          <w:numId w:val="1"/>
         </w:numPr>
         <w:jc w:val="left"/>
       </w:pPr>
@@ -1382,7 +1370,7 @@
         <w:pStyle w:val="style0"/>
         <w:numPr>
           <w:ilvl w:val="2"/>
-          <w:numId w:val="2"/>
+          <w:numId w:val="1"/>
         </w:numPr>
         <w:jc w:val="left"/>
       </w:pPr>
@@ -1399,7 +1387,7 @@
         <w:pStyle w:val="style0"/>
         <w:numPr>
           <w:ilvl w:val="2"/>
-          <w:numId w:val="2"/>
+          <w:numId w:val="1"/>
         </w:numPr>
         <w:jc w:val="left"/>
       </w:pPr>
@@ -1416,7 +1404,7 @@
         <w:pStyle w:val="style0"/>
         <w:numPr>
           <w:ilvl w:val="2"/>
-          <w:numId w:val="2"/>
+          <w:numId w:val="1"/>
         </w:numPr>
         <w:jc w:val="left"/>
       </w:pPr>
@@ -1433,7 +1421,7 @@
         <w:pStyle w:val="style0"/>
         <w:numPr>
           <w:ilvl w:val="2"/>
-          <w:numId w:val="2"/>
+          <w:numId w:val="1"/>
         </w:numPr>
         <w:jc w:val="left"/>
       </w:pPr>
@@ -1450,7 +1438,7 @@
         <w:pStyle w:val="style0"/>
         <w:numPr>
           <w:ilvl w:val="1"/>
-          <w:numId w:val="2"/>
+          <w:numId w:val="1"/>
         </w:numPr>
         <w:jc w:val="left"/>
       </w:pPr>
@@ -1467,7 +1455,7 @@
         <w:pStyle w:val="style0"/>
         <w:numPr>
           <w:ilvl w:val="2"/>
-          <w:numId w:val="2"/>
+          <w:numId w:val="1"/>
         </w:numPr>
         <w:jc w:val="left"/>
       </w:pPr>
@@ -1484,7 +1472,7 @@
         <w:pStyle w:val="style0"/>
         <w:numPr>
           <w:ilvl w:val="2"/>
-          <w:numId w:val="2"/>
+          <w:numId w:val="1"/>
         </w:numPr>
         <w:jc w:val="left"/>
       </w:pPr>
@@ -1501,7 +1489,7 @@
         <w:pStyle w:val="style0"/>
         <w:numPr>
           <w:ilvl w:val="2"/>
-          <w:numId w:val="2"/>
+          <w:numId w:val="1"/>
         </w:numPr>
         <w:jc w:val="left"/>
       </w:pPr>
@@ -1518,7 +1506,7 @@
         <w:pStyle w:val="style0"/>
         <w:numPr>
           <w:ilvl w:val="2"/>
-          <w:numId w:val="2"/>
+          <w:numId w:val="1"/>
         </w:numPr>
         <w:jc w:val="left"/>
       </w:pPr>
@@ -1535,7 +1523,7 @@
         <w:pStyle w:val="style0"/>
         <w:numPr>
           <w:ilvl w:val="1"/>
-          <w:numId w:val="2"/>
+          <w:numId w:val="1"/>
         </w:numPr>
         <w:jc w:val="left"/>
       </w:pPr>
@@ -1552,7 +1540,7 @@
         <w:pStyle w:val="style0"/>
         <w:numPr>
           <w:ilvl w:val="2"/>
-          <w:numId w:val="2"/>
+          <w:numId w:val="1"/>
         </w:numPr>
         <w:jc w:val="left"/>
       </w:pPr>
@@ -1569,7 +1557,7 @@
         <w:pStyle w:val="style0"/>
         <w:numPr>
           <w:ilvl w:val="2"/>
-          <w:numId w:val="2"/>
+          <w:numId w:val="1"/>
         </w:numPr>
         <w:jc w:val="left"/>
       </w:pPr>
@@ -1586,7 +1574,7 @@
         <w:pStyle w:val="style0"/>
         <w:numPr>
           <w:ilvl w:val="2"/>
-          <w:numId w:val="2"/>
+          <w:numId w:val="1"/>
         </w:numPr>
         <w:jc w:val="left"/>
       </w:pPr>
@@ -1603,7 +1591,7 @@
         <w:pStyle w:val="style0"/>
         <w:numPr>
           <w:ilvl w:val="2"/>
-          <w:numId w:val="2"/>
+          <w:numId w:val="1"/>
         </w:numPr>
         <w:jc w:val="left"/>
       </w:pPr>
@@ -1620,7 +1608,7 @@
         <w:pStyle w:val="style0"/>
         <w:numPr>
           <w:ilvl w:val="1"/>
-          <w:numId w:val="2"/>
+          <w:numId w:val="1"/>
         </w:numPr>
         <w:jc w:val="left"/>
       </w:pPr>
@@ -1637,7 +1625,7 @@
         <w:pStyle w:val="style0"/>
         <w:numPr>
           <w:ilvl w:val="2"/>
-          <w:numId w:val="2"/>
+          <w:numId w:val="1"/>
         </w:numPr>
         <w:jc w:val="left"/>
       </w:pPr>
@@ -1654,7 +1642,7 @@
         <w:pStyle w:val="style0"/>
         <w:numPr>
           <w:ilvl w:val="2"/>
-          <w:numId w:val="2"/>
+          <w:numId w:val="1"/>
         </w:numPr>
         <w:jc w:val="left"/>
       </w:pPr>
@@ -1671,7 +1659,7 @@
         <w:pStyle w:val="style0"/>
         <w:numPr>
           <w:ilvl w:val="2"/>
-          <w:numId w:val="2"/>
+          <w:numId w:val="1"/>
         </w:numPr>
         <w:jc w:val="left"/>
       </w:pPr>
@@ -1688,7 +1676,7 @@
         <w:pStyle w:val="style0"/>
         <w:numPr>
           <w:ilvl w:val="2"/>
-          <w:numId w:val="2"/>
+          <w:numId w:val="1"/>
         </w:numPr>
         <w:jc w:val="left"/>
       </w:pPr>
@@ -1705,7 +1693,7 @@
         <w:pStyle w:val="style0"/>
         <w:numPr>
           <w:ilvl w:val="1"/>
-          <w:numId w:val="2"/>
+          <w:numId w:val="1"/>
         </w:numPr>
         <w:jc w:val="left"/>
       </w:pPr>
@@ -1722,7 +1710,7 @@
         <w:pStyle w:val="style0"/>
         <w:numPr>
           <w:ilvl w:val="2"/>
-          <w:numId w:val="2"/>
+          <w:numId w:val="1"/>
         </w:numPr>
         <w:jc w:val="left"/>
       </w:pPr>
@@ -1739,7 +1727,7 @@
         <w:pStyle w:val="style0"/>
         <w:numPr>
           <w:ilvl w:val="2"/>
-          <w:numId w:val="2"/>
+          <w:numId w:val="1"/>
         </w:numPr>
         <w:jc w:val="left"/>
       </w:pPr>
@@ -1756,7 +1744,7 @@
         <w:pStyle w:val="style0"/>
         <w:numPr>
           <w:ilvl w:val="2"/>
-          <w:numId w:val="2"/>
+          <w:numId w:val="1"/>
         </w:numPr>
         <w:jc w:val="left"/>
       </w:pPr>
@@ -1773,7 +1761,7 @@
         <w:pStyle w:val="style0"/>
         <w:numPr>
           <w:ilvl w:val="2"/>
-          <w:numId w:val="2"/>
+          <w:numId w:val="1"/>
         </w:numPr>
         <w:jc w:val="left"/>
       </w:pPr>
@@ -1783,515 +1771,6 @@
           <w:bCs w:val="false"/>
         </w:rPr>
         <w:t>node deploy server.js</w:t>
-      </w:r>
-    </w:p>
-    <w:p>
-      <w:pPr>
-        <w:pStyle w:val="style0"/>
-        <w:numPr>
-          <w:ilvl w:val="0"/>
-          <w:numId w:val="2"/>
-        </w:numPr>
-        <w:jc w:val="left"/>
-      </w:pPr>
-      <w:r>
-        <w:rPr>
-          <w:b/>
-          <w:bCs/>
-        </w:rPr>
-        <w:t>Ruby basics</w:t>
-      </w:r>
-    </w:p>
-    <w:p>
-      <w:pPr>
-        <w:pStyle w:val="style0"/>
-        <w:numPr>
-          <w:ilvl w:val="1"/>
-          <w:numId w:val="2"/>
-        </w:numPr>
-        <w:jc w:val="left"/>
-      </w:pPr>
-      <w:r>
-        <w:rPr>
-          <w:b w:val="false"/>
-          <w:bCs w:val="false"/>
-        </w:rPr>
-        <w:t>What is the name of the ruby package manager?</w:t>
-      </w:r>
-    </w:p>
-    <w:p>
-      <w:pPr>
-        <w:pStyle w:val="style0"/>
-        <w:numPr>
-          <w:ilvl w:val="2"/>
-          <w:numId w:val="2"/>
-        </w:numPr>
-        <w:jc w:val="left"/>
-      </w:pPr>
-      <w:r>
-        <w:rPr>
-          <w:b w:val="false"/>
-          <w:bCs w:val="false"/>
-        </w:rPr>
-        <w:t>gem</w:t>
-      </w:r>
-    </w:p>
-    <w:p>
-      <w:pPr>
-        <w:pStyle w:val="style0"/>
-        <w:numPr>
-          <w:ilvl w:val="2"/>
-          <w:numId w:val="2"/>
-        </w:numPr>
-        <w:jc w:val="left"/>
-      </w:pPr>
-      <w:r>
-        <w:rPr>
-          <w:b w:val="false"/>
-          <w:bCs w:val="false"/>
-        </w:rPr>
-        <w:t>npm</w:t>
-      </w:r>
-    </w:p>
-    <w:p>
-      <w:pPr>
-        <w:pStyle w:val="style0"/>
-        <w:numPr>
-          <w:ilvl w:val="2"/>
-          <w:numId w:val="2"/>
-        </w:numPr>
-        <w:jc w:val="left"/>
-      </w:pPr>
-      <w:r>
-        <w:rPr>
-          <w:b w:val="false"/>
-          <w:bCs w:val="false"/>
-        </w:rPr>
-        <w:t>pip</w:t>
-      </w:r>
-    </w:p>
-    <w:p>
-      <w:pPr>
-        <w:pStyle w:val="style0"/>
-        <w:numPr>
-          <w:ilvl w:val="2"/>
-          <w:numId w:val="2"/>
-        </w:numPr>
-        <w:jc w:val="left"/>
-      </w:pPr>
-      <w:r>
-        <w:rPr>
-          <w:b w:val="false"/>
-          <w:bCs w:val="false"/>
-        </w:rPr>
-        <w:t>pear</w:t>
-      </w:r>
-    </w:p>
-    <w:p>
-      <w:pPr>
-        <w:pStyle w:val="style0"/>
-        <w:numPr>
-          <w:ilvl w:val="1"/>
-          <w:numId w:val="2"/>
-        </w:numPr>
-        <w:jc w:val="left"/>
-      </w:pPr>
-      <w:r>
-        <w:rPr>
-          <w:b w:val="false"/>
-          <w:bCs w:val="false"/>
-        </w:rPr>
-        <w:t>What is the command that should be used to install a ruby package?</w:t>
-      </w:r>
-    </w:p>
-    <w:p>
-      <w:pPr>
-        <w:pStyle w:val="style0"/>
-        <w:numPr>
-          <w:ilvl w:val="2"/>
-          <w:numId w:val="2"/>
-        </w:numPr>
-        <w:jc w:val="left"/>
-      </w:pPr>
-      <w:r>
-        <w:rPr>
-          <w:b w:val="false"/>
-          <w:bCs w:val="false"/>
-        </w:rPr>
-        <w:t>bundle install</w:t>
-      </w:r>
-    </w:p>
-    <w:p>
-      <w:pPr>
-        <w:pStyle w:val="style0"/>
-        <w:numPr>
-          <w:ilvl w:val="2"/>
-          <w:numId w:val="2"/>
-        </w:numPr>
-        <w:jc w:val="left"/>
-      </w:pPr>
-      <w:r>
-        <w:rPr>
-          <w:b w:val="false"/>
-          <w:bCs w:val="false"/>
-        </w:rPr>
-        <w:t>bundle install package</w:t>
-      </w:r>
-    </w:p>
-    <w:p>
-      <w:pPr>
-        <w:pStyle w:val="style0"/>
-        <w:numPr>
-          <w:ilvl w:val="2"/>
-          <w:numId w:val="2"/>
-        </w:numPr>
-        <w:jc w:val="left"/>
-      </w:pPr>
-      <w:r>
-        <w:rPr>
-          <w:b w:val="false"/>
-          <w:bCs w:val="false"/>
-        </w:rPr>
-        <w:t>gem fetch package</w:t>
-      </w:r>
-    </w:p>
-    <w:p>
-      <w:pPr>
-        <w:pStyle w:val="style0"/>
-        <w:numPr>
-          <w:ilvl w:val="2"/>
-          <w:numId w:val="2"/>
-        </w:numPr>
-        <w:jc w:val="left"/>
-      </w:pPr>
-      <w:r>
-        <w:rPr>
-          <w:b w:val="false"/>
-          <w:bCs w:val="false"/>
-        </w:rPr>
-        <w:t>gem install package</w:t>
-      </w:r>
-    </w:p>
-    <w:p>
-      <w:pPr>
-        <w:pStyle w:val="style0"/>
-        <w:numPr>
-          <w:ilvl w:val="1"/>
-          <w:numId w:val="2"/>
-        </w:numPr>
-        <w:jc w:val="left"/>
-      </w:pPr>
-      <w:r>
-        <w:rPr>
-          <w:b w:val="false"/>
-          <w:bCs w:val="false"/>
-        </w:rPr>
-        <w:t>What is the command to update a ruby package?</w:t>
-      </w:r>
-    </w:p>
-    <w:p>
-      <w:pPr>
-        <w:pStyle w:val="style0"/>
-        <w:numPr>
-          <w:ilvl w:val="2"/>
-          <w:numId w:val="2"/>
-        </w:numPr>
-        <w:jc w:val="left"/>
-      </w:pPr>
-      <w:r>
-        <w:rPr>
-          <w:b w:val="false"/>
-          <w:bCs w:val="false"/>
-        </w:rPr>
-        <w:t>bundle update package</w:t>
-      </w:r>
-    </w:p>
-    <w:p>
-      <w:pPr>
-        <w:pStyle w:val="style0"/>
-        <w:numPr>
-          <w:ilvl w:val="2"/>
-          <w:numId w:val="2"/>
-        </w:numPr>
-        <w:jc w:val="left"/>
-      </w:pPr>
-      <w:r>
-        <w:rPr>
-          <w:b w:val="false"/>
-          <w:bCs w:val="false"/>
-        </w:rPr>
-        <w:t>gem update package</w:t>
-      </w:r>
-    </w:p>
-    <w:p>
-      <w:pPr>
-        <w:pStyle w:val="style0"/>
-        <w:numPr>
-          <w:ilvl w:val="2"/>
-          <w:numId w:val="2"/>
-        </w:numPr>
-        <w:jc w:val="left"/>
-      </w:pPr>
-      <w:r>
-        <w:rPr>
-          <w:b w:val="false"/>
-          <w:bCs w:val="false"/>
-        </w:rPr>
-        <w:t>gem update -g package</w:t>
-      </w:r>
-    </w:p>
-    <w:p>
-      <w:pPr>
-        <w:pStyle w:val="style0"/>
-        <w:numPr>
-          <w:ilvl w:val="2"/>
-          <w:numId w:val="2"/>
-        </w:numPr>
-        <w:jc w:val="left"/>
-      </w:pPr>
-      <w:r>
-        <w:rPr>
-          <w:b w:val="false"/>
-          <w:bCs w:val="false"/>
-        </w:rPr>
-        <w:t>bundle install package</w:t>
-      </w:r>
-    </w:p>
-    <w:p>
-      <w:pPr>
-        <w:pStyle w:val="style0"/>
-        <w:numPr>
-          <w:ilvl w:val="1"/>
-          <w:numId w:val="2"/>
-        </w:numPr>
-        <w:jc w:val="left"/>
-      </w:pPr>
-      <w:r>
-        <w:rPr>
-          <w:b w:val="false"/>
-          <w:bCs w:val="false"/>
-        </w:rPr>
-        <w:t>What is the most common way for managing project package dependencies?</w:t>
-      </w:r>
-    </w:p>
-    <w:p>
-      <w:pPr>
-        <w:pStyle w:val="style0"/>
-        <w:numPr>
-          <w:ilvl w:val="2"/>
-          <w:numId w:val="2"/>
-        </w:numPr>
-        <w:jc w:val="left"/>
-      </w:pPr>
-      <w:r>
-        <w:rPr>
-          <w:b w:val="false"/>
-          <w:bCs w:val="false"/>
-        </w:rPr>
-        <w:t>Describe all the packages in a text file and insall the manually</w:t>
-      </w:r>
-    </w:p>
-    <w:p>
-      <w:pPr>
-        <w:pStyle w:val="style0"/>
-        <w:numPr>
-          <w:ilvl w:val="2"/>
-          <w:numId w:val="2"/>
-        </w:numPr>
-        <w:jc w:val="left"/>
-      </w:pPr>
-      <w:r>
-        <w:rPr>
-          <w:b w:val="false"/>
-          <w:bCs w:val="false"/>
-        </w:rPr>
-        <w:t>Create an automated script which runs all the necessary commands to install the packages</w:t>
-      </w:r>
-    </w:p>
-    <w:p>
-      <w:pPr>
-        <w:pStyle w:val="style0"/>
-        <w:numPr>
-          <w:ilvl w:val="2"/>
-          <w:numId w:val="2"/>
-        </w:numPr>
-        <w:jc w:val="left"/>
-      </w:pPr>
-      <w:r>
-        <w:rPr>
-          <w:b w:val="false"/>
-          <w:bCs w:val="false"/>
-        </w:rPr>
-        <w:t>Put all the dependencies in a Gemfile and use bundler</w:t>
-      </w:r>
-    </w:p>
-    <w:p>
-      <w:pPr>
-        <w:pStyle w:val="style0"/>
-        <w:numPr>
-          <w:ilvl w:val="2"/>
-          <w:numId w:val="2"/>
-        </w:numPr>
-        <w:jc w:val="left"/>
-      </w:pPr>
-      <w:r>
-        <w:rPr>
-          <w:b w:val="false"/>
-          <w:bCs w:val="false"/>
-        </w:rPr>
-        <w:t>Put all the dependencies in the Documentation of the project</w:t>
-      </w:r>
-    </w:p>
-    <w:p>
-      <w:pPr>
-        <w:pStyle w:val="style0"/>
-        <w:numPr>
-          <w:ilvl w:val="0"/>
-          <w:numId w:val="2"/>
-        </w:numPr>
-        <w:jc w:val="left"/>
-      </w:pPr>
-      <w:r>
-        <w:rPr>
-          <w:b/>
-          <w:bCs/>
-        </w:rPr>
-        <w:t>SQL Basics</w:t>
-      </w:r>
-    </w:p>
-    <w:p>
-      <w:pPr>
-        <w:pStyle w:val="style0"/>
-        <w:numPr>
-          <w:ilvl w:val="1"/>
-          <w:numId w:val="2"/>
-        </w:numPr>
-        <w:jc w:val="left"/>
-      </w:pPr>
-      <w:r>
-        <w:rPr>
-          <w:b w:val="false"/>
-          <w:bCs w:val="false"/>
-        </w:rPr>
-        <w:t>Write a SQL statement for creating a users table with an id, username, password, created_at columns:</w:t>
-      </w:r>
-    </w:p>
-    <w:p>
-      <w:pPr>
-        <w:pStyle w:val="style0"/>
-        <w:jc w:val="left"/>
-      </w:pPr>
-      <w:r>
-        <w:rPr>
-          <w:b w:val="false"/>
-          <w:bCs w:val="false"/>
-        </w:rPr>
-      </w:r>
-    </w:p>
-    <w:p>
-      <w:pPr>
-        <w:pStyle w:val="style0"/>
-        <w:numPr>
-          <w:ilvl w:val="1"/>
-          <w:numId w:val="2"/>
-        </w:numPr>
-        <w:jc w:val="left"/>
-      </w:pPr>
-      <w:r>
-        <w:rPr>
-          <w:b w:val="false"/>
-          <w:bCs w:val="false"/>
-        </w:rPr>
-        <w:t>Write a SQL statement for updating the password column in the users table for a user with an id of 1:</w:t>
-      </w:r>
-    </w:p>
-    <w:p>
-      <w:pPr>
-        <w:pStyle w:val="style0"/>
-        <w:jc w:val="left"/>
-      </w:pPr>
-      <w:r>
-        <w:rPr>
-          <w:b w:val="false"/>
-          <w:bCs w:val="false"/>
-        </w:rPr>
-      </w:r>
-    </w:p>
-    <w:p>
-      <w:pPr>
-        <w:pStyle w:val="style0"/>
-        <w:numPr>
-          <w:ilvl w:val="1"/>
-          <w:numId w:val="2"/>
-        </w:numPr>
-        <w:jc w:val="left"/>
-      </w:pPr>
-      <w:r>
-        <w:rPr>
-          <w:b w:val="false"/>
-          <w:bCs w:val="false"/>
-        </w:rPr>
-        <w:t>Write a SQL statement for inserting a new user in the users table with the following data:</w:t>
-        <w:tab/>
-        <w:t>username: Test; password: 123456; id: 5, created_at: 2013-10-10 23:59:50:</w:t>
-      </w:r>
-    </w:p>
-    <w:p>
-      <w:pPr>
-        <w:pStyle w:val="style0"/>
-        <w:jc w:val="left"/>
-      </w:pPr>
-      <w:r>
-        <w:rPr>
-          <w:b w:val="false"/>
-          <w:bCs w:val="false"/>
-        </w:rPr>
-      </w:r>
-    </w:p>
-    <w:p>
-      <w:pPr>
-        <w:pStyle w:val="style0"/>
-        <w:numPr>
-          <w:ilvl w:val="1"/>
-          <w:numId w:val="2"/>
-        </w:numPr>
-        <w:jc w:val="left"/>
-      </w:pPr>
-      <w:r>
-        <w:rPr>
-          <w:b w:val="false"/>
-          <w:bCs w:val="false"/>
-        </w:rPr>
-        <w:t>Write a SQL statement for selecting the username field in the users table for user with the id of 5:</w:t>
-      </w:r>
-    </w:p>
-    <w:p>
-      <w:pPr>
-        <w:pStyle w:val="style0"/>
-        <w:jc w:val="left"/>
-      </w:pPr>
-      <w:r>
-        <w:rPr>
-          <w:b w:val="false"/>
-          <w:bCs w:val="false"/>
-        </w:rPr>
-      </w:r>
-    </w:p>
-    <w:p>
-      <w:pPr>
-        <w:pStyle w:val="style0"/>
-        <w:numPr>
-          <w:ilvl w:val="1"/>
-          <w:numId w:val="2"/>
-        </w:numPr>
-        <w:jc w:val="left"/>
-      </w:pPr>
-      <w:r>
-        <w:rPr>
-          <w:b w:val="false"/>
-          <w:bCs w:val="false"/>
-        </w:rPr>
-        <w:t>Write a SQL statement for deleting a user in the users table with an id of 5:</w:t>
       </w:r>
     </w:p>
     <w:sectPr>
@@ -2301,6 +1780,7 @@
       <w:pgNumType w:fmt="decimal"/>
       <w:formProt w:val="false"/>
       <w:textDirection w:val="lrTb"/>
+      <w:docGrid w:charSpace="0" w:linePitch="240" w:type="default"/>
     </w:sectPr>
   </w:body>
 </w:document>
@@ -2316,11 +1796,10 @@
       <w:lvlJc w:val="left"/>
       <w:pPr>
         <w:tabs>
-          <w:tab w:pos="432" w:val="num"/>
+          <w:tab w:pos="720" w:val="num"/>
         </w:tabs>
-        <w:ind w:hanging="432" w:left="432"/>
-      </w:pPr>
-      <w:rPr/>
+        <w:ind w:hanging="360" w:left="720"/>
+      </w:pPr>
     </w:lvl>
     <w:lvl w:ilvl="1">
       <w:start w:val="1"/>
@@ -2329,11 +1808,10 @@
       <w:lvlJc w:val="left"/>
       <w:pPr>
         <w:tabs>
-          <w:tab w:pos="576" w:val="num"/>
+          <w:tab w:pos="1080" w:val="num"/>
         </w:tabs>
-        <w:ind w:hanging="576" w:left="576"/>
-      </w:pPr>
-      <w:rPr/>
+        <w:ind w:hanging="360" w:left="1080"/>
+      </w:pPr>
     </w:lvl>
     <w:lvl w:ilvl="2">
       <w:start w:val="1"/>
@@ -2342,130 +1820,10 @@
       <w:lvlJc w:val="left"/>
       <w:pPr>
         <w:tabs>
-          <w:tab w:pos="720" w:val="num"/>
-        </w:tabs>
-        <w:ind w:hanging="720" w:left="720"/>
-      </w:pPr>
-      <w:rPr/>
-    </w:lvl>
-    <w:lvl w:ilvl="3">
-      <w:start w:val="1"/>
-      <w:numFmt w:val="none"/>
-      <w:suff w:val="nothing"/>
-      <w:lvlText w:val=""/>
-      <w:lvlJc w:val="left"/>
-      <w:pPr>
-        <w:tabs>
-          <w:tab w:pos="864" w:val="num"/>
-        </w:tabs>
-        <w:ind w:hanging="864" w:left="864"/>
-      </w:pPr>
-    </w:lvl>
-    <w:lvl w:ilvl="4">
-      <w:start w:val="1"/>
-      <w:numFmt w:val="none"/>
-      <w:suff w:val="nothing"/>
-      <w:lvlText w:val=""/>
-      <w:lvlJc w:val="left"/>
-      <w:pPr>
-        <w:tabs>
-          <w:tab w:pos="1008" w:val="num"/>
-        </w:tabs>
-        <w:ind w:hanging="1008" w:left="1008"/>
-      </w:pPr>
-    </w:lvl>
-    <w:lvl w:ilvl="5">
-      <w:start w:val="1"/>
-      <w:numFmt w:val="none"/>
-      <w:suff w:val="nothing"/>
-      <w:lvlText w:val=""/>
-      <w:lvlJc w:val="left"/>
-      <w:pPr>
-        <w:tabs>
-          <w:tab w:pos="1152" w:val="num"/>
-        </w:tabs>
-        <w:ind w:hanging="1152" w:left="1152"/>
-      </w:pPr>
-    </w:lvl>
-    <w:lvl w:ilvl="6">
-      <w:start w:val="1"/>
-      <w:numFmt w:val="none"/>
-      <w:suff w:val="nothing"/>
-      <w:lvlText w:val=""/>
-      <w:lvlJc w:val="left"/>
-      <w:pPr>
-        <w:tabs>
-          <w:tab w:pos="1296" w:val="num"/>
-        </w:tabs>
-        <w:ind w:hanging="1296" w:left="1296"/>
-      </w:pPr>
-    </w:lvl>
-    <w:lvl w:ilvl="7">
-      <w:start w:val="1"/>
-      <w:numFmt w:val="none"/>
-      <w:suff w:val="nothing"/>
-      <w:lvlText w:val=""/>
-      <w:lvlJc w:val="left"/>
-      <w:pPr>
-        <w:tabs>
-          <w:tab w:pos="1440" w:val="num"/>
-        </w:tabs>
-        <w:ind w:hanging="1440" w:left="1440"/>
-      </w:pPr>
-    </w:lvl>
-    <w:lvl w:ilvl="8">
-      <w:start w:val="1"/>
-      <w:numFmt w:val="none"/>
-      <w:suff w:val="nothing"/>
-      <w:lvlText w:val=""/>
-      <w:lvlJc w:val="left"/>
-      <w:pPr>
-        <w:tabs>
-          <w:tab w:pos="1584" w:val="num"/>
-        </w:tabs>
-        <w:ind w:hanging="1584" w:left="1584"/>
-      </w:pPr>
-    </w:lvl>
-  </w:abstractNum>
-  <w:abstractNum w:abstractNumId="2">
-    <w:lvl w:ilvl="0">
-      <w:start w:val="1"/>
-      <w:numFmt w:val="decimal"/>
-      <w:lvlText w:val=" %1."/>
-      <w:lvlJc w:val="left"/>
-      <w:pPr>
-        <w:tabs>
-          <w:tab w:pos="720" w:val="num"/>
-        </w:tabs>
-        <w:ind w:hanging="360" w:left="720"/>
-      </w:pPr>
-      <w:rPr/>
-    </w:lvl>
-    <w:lvl w:ilvl="1">
-      <w:start w:val="1"/>
-      <w:numFmt w:val="decimal"/>
-      <w:lvlText w:val=" %1.%2."/>
-      <w:lvlJc w:val="left"/>
-      <w:pPr>
-        <w:tabs>
-          <w:tab w:pos="1080" w:val="num"/>
-        </w:tabs>
-        <w:ind w:hanging="360" w:left="1080"/>
-      </w:pPr>
-      <w:rPr/>
-    </w:lvl>
-    <w:lvl w:ilvl="2">
-      <w:start w:val="1"/>
-      <w:numFmt w:val="lowerLetter"/>
-      <w:lvlText w:val=" %3)"/>
-      <w:lvlJc w:val="left"/>
-      <w:pPr>
-        <w:tabs>
           <w:tab w:pos="1440" w:val="num"/>
         </w:tabs>
         <w:ind w:hanging="360" w:left="1440"/>
       </w:pPr>
-      <w:rPr/>
     </w:lvl>
     <w:lvl w:ilvl="3">
       <w:start w:val="1"/>
@@ -2556,6 +1914,125 @@
       <w:rPr>
         <w:rFonts w:ascii="Symbol" w:cs="Symbol" w:hAnsi="Symbol" w:hint="default"/>
       </w:rPr>
+    </w:lvl>
+  </w:abstractNum>
+  <w:abstractNum w:abstractNumId="2">
+    <w:lvl w:ilvl="0">
+      <w:start w:val="1"/>
+      <w:numFmt w:val="none"/>
+      <w:suff w:val="nothing"/>
+      <w:lvlText w:val=""/>
+      <w:lvlJc w:val="left"/>
+      <w:pPr>
+        <w:tabs>
+          <w:tab w:pos="432" w:val="num"/>
+        </w:tabs>
+        <w:ind w:hanging="432" w:left="432"/>
+      </w:pPr>
+    </w:lvl>
+    <w:lvl w:ilvl="1">
+      <w:start w:val="1"/>
+      <w:numFmt w:val="none"/>
+      <w:suff w:val="nothing"/>
+      <w:lvlText w:val=""/>
+      <w:lvlJc w:val="left"/>
+      <w:pPr>
+        <w:tabs>
+          <w:tab w:pos="576" w:val="num"/>
+        </w:tabs>
+        <w:ind w:hanging="576" w:left="576"/>
+      </w:pPr>
+    </w:lvl>
+    <w:lvl w:ilvl="2">
+      <w:start w:val="1"/>
+      <w:numFmt w:val="none"/>
+      <w:suff w:val="nothing"/>
+      <w:lvlText w:val=""/>
+      <w:lvlJc w:val="left"/>
+      <w:pPr>
+        <w:tabs>
+          <w:tab w:pos="720" w:val="num"/>
+        </w:tabs>
+        <w:ind w:hanging="720" w:left="720"/>
+      </w:pPr>
+    </w:lvl>
+    <w:lvl w:ilvl="3">
+      <w:start w:val="1"/>
+      <w:numFmt w:val="none"/>
+      <w:suff w:val="nothing"/>
+      <w:lvlText w:val=""/>
+      <w:lvlJc w:val="left"/>
+      <w:pPr>
+        <w:tabs>
+          <w:tab w:pos="864" w:val="num"/>
+        </w:tabs>
+        <w:ind w:hanging="864" w:left="864"/>
+      </w:pPr>
+    </w:lvl>
+    <w:lvl w:ilvl="4">
+      <w:start w:val="1"/>
+      <w:numFmt w:val="none"/>
+      <w:suff w:val="nothing"/>
+      <w:lvlText w:val=""/>
+      <w:lvlJc w:val="left"/>
+      <w:pPr>
+        <w:tabs>
+          <w:tab w:pos="1008" w:val="num"/>
+        </w:tabs>
+        <w:ind w:hanging="1008" w:left="1008"/>
+      </w:pPr>
+    </w:lvl>
+    <w:lvl w:ilvl="5">
+      <w:start w:val="1"/>
+      <w:numFmt w:val="none"/>
+      <w:suff w:val="nothing"/>
+      <w:lvlText w:val=""/>
+      <w:lvlJc w:val="left"/>
+      <w:pPr>
+        <w:tabs>
+          <w:tab w:pos="1152" w:val="num"/>
+        </w:tabs>
+        <w:ind w:hanging="1152" w:left="1152"/>
+      </w:pPr>
+    </w:lvl>
+    <w:lvl w:ilvl="6">
+      <w:start w:val="1"/>
+      <w:numFmt w:val="none"/>
+      <w:suff w:val="nothing"/>
+      <w:lvlText w:val=""/>
+      <w:lvlJc w:val="left"/>
+      <w:pPr>
+        <w:tabs>
+          <w:tab w:pos="1296" w:val="num"/>
+        </w:tabs>
+        <w:ind w:hanging="1296" w:left="1296"/>
+      </w:pPr>
+    </w:lvl>
+    <w:lvl w:ilvl="7">
+      <w:start w:val="1"/>
+      <w:numFmt w:val="none"/>
+      <w:suff w:val="nothing"/>
+      <w:lvlText w:val=""/>
+      <w:lvlJc w:val="left"/>
+      <w:pPr>
+        <w:tabs>
+          <w:tab w:pos="1440" w:val="num"/>
+        </w:tabs>
+        <w:ind w:hanging="1440" w:left="1440"/>
+      </w:pPr>
+    </w:lvl>
+    <w:lvl w:ilvl="8">
+      <w:start w:val="1"/>
+      <w:numFmt w:val="none"/>
+      <w:suff w:val="nothing"/>
+      <w:lvlText w:val=""/>
+      <w:lvlJc w:val="left"/>
+      <w:pPr>
+        <w:tabs>
+          <w:tab w:pos="1584" w:val="num"/>
+        </w:tabs>
+        <w:ind w:hanging="1584" w:left="1584"/>
+      </w:pPr>
     </w:lvl>
   </w:abstractNum>
   <w:num w:numId="1">
@@ -2575,13 +2052,11 @@
     <w:pPr>
       <w:widowControl w:val="false"/>
       <w:suppressAutoHyphens w:val="true"/>
-      <w:kinsoku w:val="true"/>
-      <w:overflowPunct w:val="true"/>
-      <w:autoSpaceDE w:val="true"/>
+      <w:overflowPunct w:val="false"/>
     </w:pPr>
     <w:rPr>
       <w:rFonts w:ascii="Times New Roman" w:cs="Lohit Hindi" w:eastAsia="DejaVu Sans" w:hAnsi="Times New Roman"/>
-      <w:color w:val="auto"/>
+      <w:color w:val="00000A"/>
       <w:sz w:val="24"/>
       <w:szCs w:val="24"/>
       <w:lang w:bidi="hi-IN" w:eastAsia="zh-CN" w:val="en-US"/>
@@ -2589,15 +2064,9 @@
   </w:style>
   <w:style w:styleId="style1" w:type="paragraph">
     <w:name w:val="Heading 1"/>
-    <w:basedOn w:val="style18"/>
-    <w:next w:val="style19"/>
-    <w:pPr>
-      <w:numPr>
-        <w:ilvl w:val="0"/>
-        <w:numId w:val="1"/>
-      </w:numPr>
-      <w:outlineLvl w:val="0"/>
-    </w:pPr>
+    <w:basedOn w:val="style17"/>
+    <w:next w:val="style1"/>
+    <w:pPr/>
     <w:rPr>
       <w:b/>
       <w:bCs/>
@@ -2607,15 +2076,9 @@
   </w:style>
   <w:style w:styleId="style2" w:type="paragraph">
     <w:name w:val="Heading 2"/>
-    <w:basedOn w:val="style18"/>
-    <w:next w:val="style19"/>
-    <w:pPr>
-      <w:numPr>
-        <w:ilvl w:val="1"/>
-        <w:numId w:val="1"/>
-      </w:numPr>
-      <w:outlineLvl w:val="1"/>
-    </w:pPr>
+    <w:basedOn w:val="style17"/>
+    <w:next w:val="style2"/>
+    <w:pPr/>
     <w:rPr>
       <w:b/>
       <w:bCs/>
@@ -2627,15 +2090,9 @@
   </w:style>
   <w:style w:styleId="style3" w:type="paragraph">
     <w:name w:val="Heading 3"/>
-    <w:basedOn w:val="style18"/>
-    <w:next w:val="style19"/>
-    <w:pPr>
-      <w:numPr>
-        <w:ilvl w:val="2"/>
-        <w:numId w:val="1"/>
-      </w:numPr>
-      <w:outlineLvl w:val="2"/>
-    </w:pPr>
+    <w:basedOn w:val="style17"/>
+    <w:next w:val="style3"/>
+    <w:pPr/>
     <w:rPr>
       <w:b/>
       <w:bCs/>
@@ -2645,15 +2102,9 @@
   </w:style>
   <w:style w:styleId="style4" w:type="paragraph">
     <w:name w:val="Heading 4"/>
-    <w:basedOn w:val="style18"/>
-    <w:next w:val="style19"/>
-    <w:pPr>
-      <w:numPr>
-        <w:ilvl w:val="3"/>
-        <w:numId w:val="1"/>
-      </w:numPr>
-      <w:outlineLvl w:val="3"/>
-    </w:pPr>
+    <w:basedOn w:val="style17"/>
+    <w:next w:val="style4"/>
+    <w:pPr/>
     <w:rPr>
       <w:b/>
       <w:bCs/>
@@ -2665,15 +2116,9 @@
   </w:style>
   <w:style w:styleId="style5" w:type="paragraph">
     <w:name w:val="Heading 5"/>
-    <w:basedOn w:val="style18"/>
-    <w:next w:val="style19"/>
-    <w:pPr>
-      <w:numPr>
-        <w:ilvl w:val="4"/>
-        <w:numId w:val="1"/>
-      </w:numPr>
-      <w:outlineLvl w:val="4"/>
-    </w:pPr>
+    <w:basedOn w:val="style17"/>
+    <w:next w:val="style5"/>
+    <w:pPr/>
     <w:rPr>
       <w:b/>
       <w:bCs/>
@@ -2689,19 +2134,16 @@
     </w:rPr>
   </w:style>
   <w:style w:styleId="style16" w:type="character">
-    <w:name w:val="Line Numbering"/>
+    <w:name w:val="ListLabel 1"/>
     <w:next w:val="style16"/>
-    <w:rPr/>
+    <w:rPr>
+      <w:rFonts w:cs="Symbol"/>
+    </w:rPr>
   </w:style>
-  <w:style w:styleId="style17" w:type="character">
-    <w:name w:val="Numbering Symbols"/>
-    <w:next w:val="style17"/>
-    <w:rPr/>
-  </w:style>
-  <w:style w:styleId="style18" w:type="paragraph">
+  <w:style w:styleId="style17" w:type="paragraph">
     <w:name w:val="Heading"/>
     <w:basedOn w:val="style0"/>
-    <w:next w:val="style19"/>
+    <w:next w:val="style18"/>
     <w:pPr>
       <w:keepNext/>
       <w:spacing w:after="120" w:before="240"/>
@@ -2713,29 +2155,29 @@
       <w:szCs w:val="28"/>
     </w:rPr>
   </w:style>
-  <w:style w:styleId="style19" w:type="paragraph">
+  <w:style w:styleId="style18" w:type="paragraph">
     <w:name w:val="Text Body"/>
     <w:basedOn w:val="style0"/>
-    <w:next w:val="style19"/>
+    <w:next w:val="style18"/>
     <w:pPr>
       <w:spacing w:after="120" w:before="0"/>
       <w:contextualSpacing w:val="false"/>
     </w:pPr>
     <w:rPr/>
   </w:style>
-  <w:style w:styleId="style20" w:type="paragraph">
+  <w:style w:styleId="style19" w:type="paragraph">
     <w:name w:val="List"/>
-    <w:basedOn w:val="style19"/>
-    <w:next w:val="style20"/>
+    <w:basedOn w:val="style18"/>
+    <w:next w:val="style19"/>
     <w:pPr/>
     <w:rPr>
       <w:rFonts w:cs="Lohit Hindi"/>
     </w:rPr>
   </w:style>
-  <w:style w:styleId="style21" w:type="paragraph">
+  <w:style w:styleId="style20" w:type="paragraph">
     <w:name w:val="Caption"/>
     <w:basedOn w:val="style0"/>
-    <w:next w:val="style21"/>
+    <w:next w:val="style20"/>
     <w:pPr>
       <w:suppressLineNumbers/>
       <w:spacing w:after="120" w:before="120"/>
@@ -2749,10 +2191,10 @@
       <w:szCs w:val="24"/>
     </w:rPr>
   </w:style>
-  <w:style w:styleId="style22" w:type="paragraph">
+  <w:style w:styleId="style21" w:type="paragraph">
     <w:name w:val="Index"/>
     <w:basedOn w:val="style0"/>
-    <w:next w:val="style22"/>
+    <w:next w:val="style21"/>
     <w:pPr>
       <w:suppressLineNumbers/>
     </w:pPr>

</xml_diff>